<commit_message>
add example content, upd make, upd README
</commit_message>
<xml_diff>
--- a/release/science.md.docx
+++ b/release/science.md.docx
@@ -208,6 +208,14 @@
     </w:p>
     <w:p>
       <w:pPr>
+        <w:pStyle w:val="BodyText"/>
+      </w:pPr>
+      <w:r>
+        <w:t xml:space="preserve">Lorem ipsum dolor sit amet, consetetur sadipscing elitr, sed diam nonumy eirmod tempor invidunt ut labore et dolore magna aliquyam erat, sed diam voluptua. At vero eos et accusam et justo duo dolores et ea rebum. Stet clita kasd gubergren, no sea takimata sanctus est Lorem ipsum dolor sit amet. Lorem ipsum dolor sit amet, consetetur sadipscing elitr, sed diam nonumy eirmod tempor invidunt ut labore et dolore magna aliquyam erat, sed diam voluptua. At vero eos et accusam et justo duo dolores et ea rebum. Stet clita kasd gubergren, no sea takimata sanctus est Lorem ipsum dolor sit amet.</w:t>
+      </w:r>
+    </w:p>
+    <w:p>
+      <w:pPr>
         <w:pStyle w:val="Heading1"/>
       </w:pPr>
       <w:bookmarkStart w:id="22" w:name="material-and-methods"/>
@@ -280,7 +288,77 @@
         <w:pStyle w:val="FirstParagraph"/>
       </w:pPr>
       <w:r>
-        <w:t xml:space="preserve">The relativistic theory works much better than the classical theory (compare section 1).</w:t>
+        <w:t xml:space="preserve">The relativistic theory works much better than the classical theory,</w:t>
+      </w:r>
+      <w:r>
+        <w:t xml:space="preserve"> </w:t>
+      </w:r>
+      <m:oMath>
+        <m:r>
+          <m:t>F</m:t>
+        </m:r>
+        <m:r>
+          <m:t>=</m:t>
+        </m:r>
+        <m:r>
+          <m:t>m</m:t>
+        </m:r>
+        <m:r>
+          <m:t>⋅</m:t>
+        </m:r>
+        <m:r>
+          <m:t>a</m:t>
+        </m:r>
+        <m:r>
+          <m:t>​</m:t>
+        </m:r>
+      </m:oMath>
+      <w:r>
+        <w:t xml:space="preserve">, (compare section 1). Most probably because more complex equations are involved, like</w:t>
+      </w:r>
+      <w:r>
+        <w:t xml:space="preserve"> </w:t>
+      </w:r>
+      <m:oMath>
+        <m:r>
+          <m:t>E</m:t>
+        </m:r>
+        <m:r>
+          <m:t>=</m:t>
+        </m:r>
+        <m:r>
+          <m:t>γ</m:t>
+        </m:r>
+        <m:sSub>
+          <m:e>
+            <m:r>
+              <m:t>m</m:t>
+            </m:r>
+          </m:e>
+          <m:sub>
+            <m:r>
+              <m:t>0</m:t>
+            </m:r>
+          </m:sub>
+        </m:sSub>
+        <m:sSup>
+          <m:e>
+            <m:r>
+              <m:t>c</m:t>
+            </m:r>
+          </m:e>
+          <m:sup>
+            <m:r>
+              <m:t>2</m:t>
+            </m:r>
+          </m:sup>
+        </m:sSup>
+        <m:r>
+          <m:t>​</m:t>
+        </m:r>
+      </m:oMath>
+      <w:r>
+        <w:t xml:space="preserve">.</w:t>
       </w:r>
       <w:r>
         <w:t xml:space="preserve"> </w:t>
@@ -346,6 +424,14 @@
     </w:p>
     <w:p>
       <w:pPr>
+        <w:pStyle w:val="BodyText"/>
+      </w:pPr>
+      <w:r>
+        <w:t xml:space="preserve">Lorem ipsum dolor sit amet, consetetur sadipscing elitr, sed diam nonumy eirmod tempor invidunt ut labore et dolore magna aliquyam erat, sed diam voluptua. At vero eos et accusam et justo duo dolores et ea rebum. Stet clita kasd gubergren, no sea takimata sanctus est Lorem ipsum dolor sit amet. Lorem ipsum dolor sit amet, consetetur sadipscing elitr, sed diam nonumy eirmod tempor invidunt ut labore et dolore magna aliquyam erat, sed diam voluptua. At vero eos et accusam et justo duo dolores et ea rebum. Stet clita kasd gubergren, no sea takimata sanctus est Lorem ipsum dolor sit amet.</w:t>
+      </w:r>
+    </w:p>
+    <w:p>
+      <w:pPr>
         <w:pStyle w:val="Heading1"/>
       </w:pPr>
       <w:bookmarkStart w:id="25" w:name="conclusion-and-outlook"/>
@@ -372,6 +458,12 @@
       <w:pPr>
         <w:pStyle w:val="BodyText"/>
       </w:pPr>
+      <w:r>
+        <w:t xml:space="preserve">Lorem ipsum dolor sit amet, consetetur sadipscing elitr, sed diam nonumy eirmod tempor invidunt ut labore et dolore magna aliquyam erat, sed diam voluptua. At vero eos et accusam et justo duo dolores et ea rebum. Stet clita kasd gubergren, no sea takimata sanctus est Lorem ipsum dolor sit amet. Lorem ipsum dolor sit amet, consetetur sadipscing elitr, sed diam nonumy eirmod tempor invidunt ut labore et dolore magna aliquyam erat, sed diam voluptua. At vero eos et accusam et justo duo dolores et ea rebum. Stet clita kasd gubergren, no sea takimata sanctus est Lorem ipsum dolor sit amet.</w:t>
+      </w:r>
+      <w:r>
+        <w:t xml:space="preserve"> </w:t>
+      </w:r>
     </w:p>
     <w:p>
       <w:pPr>
@@ -460,7 +552,7 @@
         <w:pStyle w:val="Bibliography"/>
       </w:pPr>
       <w:r>
-        <w:t xml:space="preserve">Einstein, Albert. 1905. “[On the Electrodynamics of Moving Bodies.”</w:t>
+        <w:t xml:space="preserve">Einstein, Albert. 1905. “On the Electrodynamics of Moving Bodies.”</w:t>
       </w:r>
       <w:r>
         <w:t xml:space="preserve"> </w:t>
@@ -631,7 +723,7 @@
     </w:lvl>
   </w:abstractNum>
   <w:abstractNum w:abstractNumId="990">
-    <w:nsid w:val="e7bc30fd"/>
+    <w:nsid w:val="bc8660de"/>
     <w:multiLevelType w:val="multilevel"/>
     <w:lvl w:ilvl="0">
       <w:numFmt w:val="bullet"/>

</xml_diff>

<commit_message>
New comments feature, add docx template, upd screenshots
</commit_message>
<xml_diff>
--- a/release/science.md.docx
+++ b/release/science.md.docx
@@ -4,7 +4,7 @@
   <w:body>
     <w:p>
       <w:pPr>
-        <w:pStyle w:val="Title"/>
+        <w:pStyle w:val="Titel"/>
       </w:pPr>
       <w:r>
         <w:t xml:space="preserve">A</w:t>
@@ -170,7 +170,7 @@
     </w:p>
     <w:p>
       <w:pPr>
-        <w:pStyle w:val="Heading1"/>
+        <w:pStyle w:val="berschrift1"/>
       </w:pPr>
       <w:bookmarkStart w:id="21" w:name="sec:intro"/>
       <w:bookmarkEnd w:id="21"/>
@@ -205,18 +205,105 @@
       <w:r>
         <w:t xml:space="preserve">.</w:t>
       </w:r>
-    </w:p>
-    <w:p>
-      <w:pPr>
-        <w:pStyle w:val="BodyText"/>
+      <w:r>
+        <w:t xml:space="preserve"> </w:t>
+      </w:r>
+      <w:r>
+        <w:rPr>
+          <w:rStyle w:val="comment-name"/>
+        </w:rPr>
+        <w:t xml:space="preserve"> </w:t>
+      </w:r>
+      <w:r>
+        <w:rPr>
+          <w:rStyle w:val="comment-name"/>
+        </w:rPr>
+        <w:t xml:space="preserve">IN</w:t>
+      </w:r>
+      <w:r>
+        <w:rPr>
+          <w:rStyle w:val="comment-name"/>
+        </w:rPr>
+        <w:t xml:space="preserve"> </w:t>
+      </w:r>
+      <w:r>
+        <w:rPr>
+          <w:rStyle w:val="comment"/>
+        </w:rPr>
+        <w:t xml:space="preserve"> </w:t>
+      </w:r>
+      <w:r>
+        <w:rPr>
+          <w:rStyle w:val="comment"/>
+        </w:rPr>
+        <w:t xml:space="preserve">Good idea to cite my paper here!</w:t>
+      </w:r>
+      <w:r>
+        <w:t xml:space="preserve"> </w:t>
+      </w:r>
+      <w:r>
+        <w:rPr>
+          <w:rStyle w:val="comment-name"/>
+        </w:rPr>
+        <w:t xml:space="preserve"> </w:t>
+      </w:r>
+      <w:r>
+        <w:rPr>
+          <w:rStyle w:val="comment-name"/>
+        </w:rPr>
+        <w:t xml:space="preserve">AE</w:t>
+      </w:r>
+      <w:r>
+        <w:rPr>
+          <w:rStyle w:val="comment-name"/>
+        </w:rPr>
+        <w:t xml:space="preserve"> </w:t>
+      </w:r>
+      <w:r>
+        <w:rPr>
+          <w:rStyle w:val="comment"/>
+        </w:rPr>
+        <w:t xml:space="preserve"> </w:t>
+      </w:r>
+      <w:r>
+        <w:rPr>
+          <w:rStyle w:val="comment"/>
+        </w:rPr>
+        <w:t xml:space="preserve">It’s a pleasure, Isaac.</w:t>
+      </w:r>
+    </w:p>
+    <w:p>
+      <w:pPr>
+        <w:pStyle w:val="Textkrper"/>
       </w:pPr>
       <w:r>
         <w:t xml:space="preserve">Lorem ipsum dolor sit amet, consetetur sadipscing elitr, sed diam nonumy eirmod tempor invidunt ut labore et dolore magna aliquyam erat, sed diam voluptua. At vero eos et accusam et justo duo dolores et ea rebum. Stet clita kasd gubergren, no sea takimata sanctus est Lorem ipsum dolor sit amet. Lorem ipsum dolor sit amet, consetetur sadipscing elitr, sed diam nonumy eirmod tempor invidunt ut labore et dolore magna aliquyam erat, sed diam voluptua. At vero eos et accusam et justo duo dolores et ea rebum. Stet clita kasd gubergren, no sea takimata sanctus est Lorem ipsum dolor sit amet.</w:t>
       </w:r>
-    </w:p>
-    <w:p>
-      <w:pPr>
-        <w:pStyle w:val="Heading1"/>
+      <w:r>
+        <w:t xml:space="preserve"> </w:t>
+      </w:r>
+      <w:r>
+        <w:rPr>
+          <w:rStyle w:val="TODO"/>
+        </w:rPr>
+        <w:t xml:space="preserve"> </w:t>
+      </w:r>
+      <w:r>
+        <w:rPr>
+          <w:rStyle w:val="TODO"/>
+        </w:rPr>
+        <w:t xml:space="preserve">TODO</w:t>
+      </w:r>
+      <w:r>
+        <w:rPr>
+          <w:rStyle w:val="TODO"/>
+        </w:rPr>
+        <w:t xml:space="preserve"> </w:t>
+      </w:r>
+    </w:p>
+    <w:p>
+      <w:pPr>
+        <w:pStyle w:val="berschrift1"/>
       </w:pPr>
       <w:bookmarkStart w:id="22" w:name="material-and-methods"/>
       <w:bookmarkEnd w:id="22"/>
@@ -275,7 +362,7 @@
     </w:p>
     <w:p>
       <w:pPr>
-        <w:pStyle w:val="Heading1"/>
+        <w:pStyle w:val="berschrift1"/>
       </w:pPr>
       <w:bookmarkStart w:id="23" w:name="results-and-discussion"/>
       <w:bookmarkEnd w:id="23"/>
@@ -308,9 +395,6 @@
         </m:r>
         <m:r>
           <m:t>a</m:t>
-        </m:r>
-        <m:r>
-          <m:t>​</m:t>
         </m:r>
       </m:oMath>
       <w:r>
@@ -353,9 +437,6 @@
             </m:r>
           </m:sup>
         </m:sSup>
-        <m:r>
-          <m:t>​</m:t>
-        </m:r>
       </m:oMath>
       <w:r>
         <w:t xml:space="preserve">.</w:t>
@@ -374,7 +455,7 @@
       <w:r>
         <w:drawing>
           <wp:inline>
-            <wp:extent cx="5334000" cy="4187190"/>
+            <wp:extent cx="5969000" cy="4685665"/>
             <wp:effectExtent b="0" l="0" r="0" t="0"/>
             <wp:docPr descr="Figure 1: Some theories. Credit: Wikipedia." id="1" name="Picture"/>
             <a:graphic>
@@ -395,7 +476,7 @@
                   <pic:spPr bwMode="auto">
                     <a:xfrm>
                       <a:off x="0" y="0"/>
-                      <a:ext cx="5334000" cy="4187190"/>
+                      <a:ext cx="5969000" cy="4685665"/>
                     </a:xfrm>
                     <a:prstGeom prst="rect">
                       <a:avLst/>
@@ -424,7 +505,7 @@
     </w:p>
     <w:p>
       <w:pPr>
-        <w:pStyle w:val="BodyText"/>
+        <w:pStyle w:val="Textkrper"/>
       </w:pPr>
       <w:r>
         <w:t xml:space="preserve">Lorem ipsum dolor sit amet, consetetur sadipscing elitr, sed diam nonumy eirmod tempor invidunt ut labore et dolore magna aliquyam erat, sed diam voluptua. At vero eos et accusam et justo duo dolores et ea rebum. Stet clita kasd gubergren, no sea takimata sanctus est Lorem ipsum dolor sit amet. Lorem ipsum dolor sit amet, consetetur sadipscing elitr, sed diam nonumy eirmod tempor invidunt ut labore et dolore magna aliquyam erat, sed diam voluptua. At vero eos et accusam et justo duo dolores et ea rebum. Stet clita kasd gubergren, no sea takimata sanctus est Lorem ipsum dolor sit amet.</w:t>
@@ -432,7 +513,7 @@
     </w:p>
     <w:p>
       <w:pPr>
-        <w:pStyle w:val="Heading1"/>
+        <w:pStyle w:val="berschrift1"/>
       </w:pPr>
       <w:bookmarkStart w:id="25" w:name="conclusion-and-outlook"/>
       <w:bookmarkEnd w:id="25"/>
@@ -456,7 +537,7 @@
     </w:p>
     <w:p>
       <w:pPr>
-        <w:pStyle w:val="BodyText"/>
+        <w:pStyle w:val="Textkrper"/>
       </w:pPr>
       <w:r>
         <w:t xml:space="preserve">Lorem ipsum dolor sit amet, consetetur sadipscing elitr, sed diam nonumy eirmod tempor invidunt ut labore et dolore magna aliquyam erat, sed diam voluptua. At vero eos et accusam et justo duo dolores et ea rebum. Stet clita kasd gubergren, no sea takimata sanctus est Lorem ipsum dolor sit amet. Lorem ipsum dolor sit amet, consetetur sadipscing elitr, sed diam nonumy eirmod tempor invidunt ut labore et dolore magna aliquyam erat, sed diam voluptua. At vero eos et accusam et justo duo dolores et ea rebum. Stet clita kasd gubergren, no sea takimata sanctus est Lorem ipsum dolor sit amet.</w:t>
@@ -467,7 +548,7 @@
     </w:p>
     <w:p>
       <w:pPr>
-        <w:pStyle w:val="Heading1"/>
+        <w:pStyle w:val="berschrift1"/>
       </w:pPr>
       <w:bookmarkStart w:id="26" w:name="some-maths"/>
       <w:bookmarkEnd w:id="26"/>
@@ -539,7 +620,7 @@
     </w:p>
     <w:p>
       <w:pPr>
-        <w:pStyle w:val="Heading1"/>
+        <w:pStyle w:val="berschrift1"/>
       </w:pPr>
       <w:bookmarkStart w:id="27" w:name="references"/>
       <w:bookmarkEnd w:id="27"/>
@@ -549,7 +630,7 @@
     </w:p>
     <w:p>
       <w:pPr>
-        <w:pStyle w:val="Bibliography"/>
+        <w:pStyle w:val="Literaturverzeichnis"/>
       </w:pPr>
       <w:r>
         <w:t xml:space="preserve">Einstein, Albert. 1905. “On the Electrodynamics of Moving Bodies.”</w:t>
@@ -583,7 +664,7 @@
     </w:p>
     <w:p>
       <w:pPr>
-        <w:pStyle w:val="Bibliography"/>
+        <w:pStyle w:val="Literaturverzeichnis"/>
       </w:pPr>
       <w:r>
         <w:t xml:space="preserve">Newton, Isaac. 1730.</w:t>
@@ -615,7 +696,11 @@
         <w:t xml:space="preserve">.</w:t>
       </w:r>
     </w:p>
-    <w:sectPr/>
+    <w:sectPr>
+      <w:pgSz w:w="12240" w:h="15840"/>
+      <w:pgMar w:top="1417" w:right="1417" w:bottom="1134" w:left="1417" w:header="720" w:footer="720" w:gutter="0"/>
+      <w:cols w:space="720"/>
+    </w:sectPr>
   </w:body>
 </w:document>
 </file>
@@ -640,9 +725,285 @@
 </file>
 
 <file path=word/numbering.xml><?xml version="1.0" encoding="utf-8"?>
-<w:numbering xmlns:w="http://schemas.openxmlformats.org/wordprocessingml/2006/main">
+<w:numbering xmlns:wpc="http://schemas.microsoft.com/office/word/2010/wordprocessingCanvas" xmlns:mc="http://schemas.openxmlformats.org/markup-compatibility/2006" xmlns:o="urn:schemas-microsoft-com:office:office" xmlns:r="http://schemas.openxmlformats.org/officeDocument/2006/relationships" xmlns:m="http://schemas.openxmlformats.org/officeDocument/2006/math" xmlns:v="urn:schemas-microsoft-com:vml" xmlns:wp14="http://schemas.microsoft.com/office/word/2010/wordprocessingDrawing" xmlns:wp="http://schemas.openxmlformats.org/drawingml/2006/wordprocessingDrawing" xmlns:w10="urn:schemas-microsoft-com:office:word" xmlns:w="http://schemas.openxmlformats.org/wordprocessingml/2006/main" xmlns:w14="http://schemas.microsoft.com/office/word/2010/wordml" xmlns:wpg="http://schemas.microsoft.com/office/word/2010/wordprocessingGroup" xmlns:wpi="http://schemas.microsoft.com/office/word/2010/wordprocessingInk" xmlns:wne="http://schemas.microsoft.com/office/word/2006/wordml" xmlns:wps="http://schemas.microsoft.com/office/word/2010/wordprocessingShape" mc:Ignorable="w14 wp14">
   <w:abstractNum w:abstractNumId="0">
-    <w:nsid w:val="e17f69ba"/>
+    <w:nsid w:val="96C7EAC7"/>
+    <w:multiLevelType w:val="multilevel"/>
+    <w:tmpl w:val="F6884C70"/>
+    <w:lvl w:ilvl="0">
+      <w:numFmt w:val="bullet"/>
+      <w:lvlText w:val="•"/>
+      <w:lvlJc w:val="left"/>
+      <w:pPr>
+        <w:tabs>
+          <w:tab w:val="num" w:pos="0"/>
+        </w:tabs>
+        <w:ind w:left="480" w:hanging="480"/>
+      </w:pPr>
+    </w:lvl>
+    <w:lvl w:ilvl="1">
+      <w:numFmt w:val="bullet"/>
+      <w:lvlText w:val="–"/>
+      <w:lvlJc w:val="left"/>
+      <w:pPr>
+        <w:tabs>
+          <w:tab w:val="num" w:pos="720"/>
+        </w:tabs>
+        <w:ind w:left="1200" w:hanging="480"/>
+      </w:pPr>
+    </w:lvl>
+    <w:lvl w:ilvl="2">
+      <w:numFmt w:val="bullet"/>
+      <w:lvlText w:val="•"/>
+      <w:lvlJc w:val="left"/>
+      <w:pPr>
+        <w:tabs>
+          <w:tab w:val="num" w:pos="1440"/>
+        </w:tabs>
+        <w:ind w:left="1920" w:hanging="480"/>
+      </w:pPr>
+    </w:lvl>
+    <w:lvl w:ilvl="3">
+      <w:numFmt w:val="bullet"/>
+      <w:lvlText w:val="–"/>
+      <w:lvlJc w:val="left"/>
+      <w:pPr>
+        <w:tabs>
+          <w:tab w:val="num" w:pos="2160"/>
+        </w:tabs>
+        <w:ind w:left="2640" w:hanging="480"/>
+      </w:pPr>
+    </w:lvl>
+    <w:lvl w:ilvl="4">
+      <w:numFmt w:val="bullet"/>
+      <w:lvlText w:val="•"/>
+      <w:lvlJc w:val="left"/>
+      <w:pPr>
+        <w:tabs>
+          <w:tab w:val="num" w:pos="2880"/>
+        </w:tabs>
+        <w:ind w:left="3360" w:hanging="480"/>
+      </w:pPr>
+    </w:lvl>
+    <w:lvl w:ilvl="5">
+      <w:numFmt w:val="bullet"/>
+      <w:lvlText w:val="–"/>
+      <w:lvlJc w:val="left"/>
+      <w:pPr>
+        <w:tabs>
+          <w:tab w:val="num" w:pos="3600"/>
+        </w:tabs>
+        <w:ind w:left="4080" w:hanging="480"/>
+      </w:pPr>
+    </w:lvl>
+    <w:lvl w:ilvl="6">
+      <w:numFmt w:val="bullet"/>
+      <w:lvlText w:val="•"/>
+      <w:lvlJc w:val="left"/>
+      <w:pPr>
+        <w:tabs>
+          <w:tab w:val="num" w:pos="4320"/>
+        </w:tabs>
+        <w:ind w:left="4800" w:hanging="480"/>
+      </w:pPr>
+    </w:lvl>
+    <w:lvl w:ilvl="7">
+      <w:numFmt w:val="decimal"/>
+      <w:lvlText w:val=""/>
+      <w:lvlJc w:val="left"/>
+    </w:lvl>
+    <w:lvl w:ilvl="8">
+      <w:numFmt w:val="decimal"/>
+      <w:lvlText w:val=""/>
+      <w:lvlJc w:val="left"/>
+    </w:lvl>
+  </w:abstractNum>
+  <w:abstractNum w:abstractNumId="1">
+    <w:nsid w:val="E17F69BA"/>
+    <w:multiLevelType w:val="multilevel"/>
+    <w:tmpl w:val="CE90E622"/>
+    <w:lvl w:ilvl="0">
+      <w:numFmt w:val="bullet"/>
+      <w:lvlText w:val=" "/>
+      <w:lvlJc w:val="left"/>
+      <w:pPr>
+        <w:tabs>
+          <w:tab w:val="num" w:pos="0"/>
+        </w:tabs>
+        <w:ind w:left="480" w:hanging="480"/>
+      </w:pPr>
+    </w:lvl>
+    <w:lvl w:ilvl="1">
+      <w:numFmt w:val="bullet"/>
+      <w:lvlText w:val=" "/>
+      <w:lvlJc w:val="left"/>
+      <w:pPr>
+        <w:tabs>
+          <w:tab w:val="num" w:pos="720"/>
+        </w:tabs>
+        <w:ind w:left="1200" w:hanging="480"/>
+      </w:pPr>
+    </w:lvl>
+    <w:lvl w:ilvl="2">
+      <w:numFmt w:val="bullet"/>
+      <w:lvlText w:val=" "/>
+      <w:lvlJc w:val="left"/>
+      <w:pPr>
+        <w:tabs>
+          <w:tab w:val="num" w:pos="1440"/>
+        </w:tabs>
+        <w:ind w:left="1920" w:hanging="480"/>
+      </w:pPr>
+    </w:lvl>
+    <w:lvl w:ilvl="3">
+      <w:numFmt w:val="bullet"/>
+      <w:lvlText w:val=" "/>
+      <w:lvlJc w:val="left"/>
+      <w:pPr>
+        <w:tabs>
+          <w:tab w:val="num" w:pos="2160"/>
+        </w:tabs>
+        <w:ind w:left="2640" w:hanging="480"/>
+      </w:pPr>
+    </w:lvl>
+    <w:lvl w:ilvl="4">
+      <w:numFmt w:val="bullet"/>
+      <w:lvlText w:val=" "/>
+      <w:lvlJc w:val="left"/>
+      <w:pPr>
+        <w:tabs>
+          <w:tab w:val="num" w:pos="2880"/>
+        </w:tabs>
+        <w:ind w:left="3360" w:hanging="480"/>
+      </w:pPr>
+    </w:lvl>
+    <w:lvl w:ilvl="5">
+      <w:numFmt w:val="bullet"/>
+      <w:lvlText w:val=" "/>
+      <w:lvlJc w:val="left"/>
+      <w:pPr>
+        <w:tabs>
+          <w:tab w:val="num" w:pos="3600"/>
+        </w:tabs>
+        <w:ind w:left="4080" w:hanging="480"/>
+      </w:pPr>
+    </w:lvl>
+    <w:lvl w:ilvl="6">
+      <w:numFmt w:val="bullet"/>
+      <w:lvlText w:val=" "/>
+      <w:lvlJc w:val="left"/>
+      <w:pPr>
+        <w:tabs>
+          <w:tab w:val="num" w:pos="4320"/>
+        </w:tabs>
+        <w:ind w:left="4800" w:hanging="480"/>
+      </w:pPr>
+    </w:lvl>
+    <w:lvl w:ilvl="7">
+      <w:numFmt w:val="decimal"/>
+      <w:lvlText w:val=""/>
+      <w:lvlJc w:val="left"/>
+    </w:lvl>
+    <w:lvl w:ilvl="8">
+      <w:numFmt w:val="decimal"/>
+      <w:lvlText w:val=""/>
+      <w:lvlJc w:val="left"/>
+    </w:lvl>
+  </w:abstractNum>
+  <w:abstractNum w:abstractNumId="2">
+    <w:nsid w:val="70A811C2"/>
+    <w:multiLevelType w:val="multilevel"/>
+    <w:tmpl w:val="69FAF9F6"/>
+    <w:lvl w:ilvl="0">
+      <w:numFmt w:val="bullet"/>
+      <w:lvlText w:val=" "/>
+      <w:lvlJc w:val="left"/>
+      <w:pPr>
+        <w:tabs>
+          <w:tab w:val="num" w:pos="0"/>
+        </w:tabs>
+        <w:ind w:left="480" w:hanging="480"/>
+      </w:pPr>
+    </w:lvl>
+    <w:lvl w:ilvl="1">
+      <w:numFmt w:val="bullet"/>
+      <w:lvlText w:val=" "/>
+      <w:lvlJc w:val="left"/>
+      <w:pPr>
+        <w:tabs>
+          <w:tab w:val="num" w:pos="720"/>
+        </w:tabs>
+        <w:ind w:left="1200" w:hanging="480"/>
+      </w:pPr>
+    </w:lvl>
+    <w:lvl w:ilvl="2">
+      <w:numFmt w:val="bullet"/>
+      <w:lvlText w:val=" "/>
+      <w:lvlJc w:val="left"/>
+      <w:pPr>
+        <w:tabs>
+          <w:tab w:val="num" w:pos="1440"/>
+        </w:tabs>
+        <w:ind w:left="1920" w:hanging="480"/>
+      </w:pPr>
+    </w:lvl>
+    <w:lvl w:ilvl="3">
+      <w:numFmt w:val="bullet"/>
+      <w:lvlText w:val=" "/>
+      <w:lvlJc w:val="left"/>
+      <w:pPr>
+        <w:tabs>
+          <w:tab w:val="num" w:pos="2160"/>
+        </w:tabs>
+        <w:ind w:left="2640" w:hanging="480"/>
+      </w:pPr>
+    </w:lvl>
+    <w:lvl w:ilvl="4">
+      <w:numFmt w:val="bullet"/>
+      <w:lvlText w:val=" "/>
+      <w:lvlJc w:val="left"/>
+      <w:pPr>
+        <w:tabs>
+          <w:tab w:val="num" w:pos="2880"/>
+        </w:tabs>
+        <w:ind w:left="3360" w:hanging="480"/>
+      </w:pPr>
+    </w:lvl>
+    <w:lvl w:ilvl="5">
+      <w:numFmt w:val="bullet"/>
+      <w:lvlText w:val=" "/>
+      <w:lvlJc w:val="left"/>
+      <w:pPr>
+        <w:tabs>
+          <w:tab w:val="num" w:pos="3600"/>
+        </w:tabs>
+        <w:ind w:left="4080" w:hanging="480"/>
+      </w:pPr>
+    </w:lvl>
+    <w:lvl w:ilvl="6">
+      <w:numFmt w:val="bullet"/>
+      <w:lvlText w:val=" "/>
+      <w:lvlJc w:val="left"/>
+      <w:pPr>
+        <w:tabs>
+          <w:tab w:val="num" w:pos="4320"/>
+        </w:tabs>
+        <w:ind w:left="4800" w:hanging="480"/>
+      </w:pPr>
+    </w:lvl>
+    <w:lvl w:ilvl="7">
+      <w:numFmt w:val="decimal"/>
+      <w:lvlText w:val=""/>
+      <w:lvlJc w:val="left"/>
+    </w:lvl>
+    <w:lvl w:ilvl="8">
+      <w:numFmt w:val="decimal"/>
+      <w:lvlText w:val=""/>
+      <w:lvlJc w:val="left"/>
+    </w:lvl>
+  </w:abstractNum>
+  <w:abstractNum w:abstractNumId="990">
+    <w:nsid w:val="4766dbaa"/>
     <w:multiLevelType w:val="multilevel"/>
     <w:lvl w:ilvl="0">
       <w:numFmt w:val="bullet"/>
@@ -722,88 +1083,13 @@
       </w:pPr>
     </w:lvl>
   </w:abstractNum>
-  <w:abstractNum w:abstractNumId="990">
-    <w:nsid w:val="bc8660de"/>
-    <w:multiLevelType w:val="multilevel"/>
-    <w:lvl w:ilvl="0">
-      <w:numFmt w:val="bullet"/>
-      <w:lvlText w:val=" "/>
-      <w:lvlJc w:val="left"/>
-      <w:pPr>
-        <w:tabs>
-          <w:tab w:val="num" w:pos="0"/>
-        </w:tabs>
-        <w:ind w:left="480" w:hanging="480"/>
-      </w:pPr>
-    </w:lvl>
-    <w:lvl w:ilvl="1">
-      <w:numFmt w:val="bullet"/>
-      <w:lvlText w:val=" "/>
-      <w:lvlJc w:val="left"/>
-      <w:pPr>
-        <w:tabs>
-          <w:tab w:val="num" w:pos="720"/>
-        </w:tabs>
-        <w:ind w:left="1200" w:hanging="480"/>
-      </w:pPr>
-    </w:lvl>
-    <w:lvl w:ilvl="2">
-      <w:numFmt w:val="bullet"/>
-      <w:lvlText w:val=" "/>
-      <w:lvlJc w:val="left"/>
-      <w:pPr>
-        <w:tabs>
-          <w:tab w:val="num" w:pos="1440"/>
-        </w:tabs>
-        <w:ind w:left="1920" w:hanging="480"/>
-      </w:pPr>
-    </w:lvl>
-    <w:lvl w:ilvl="3">
-      <w:numFmt w:val="bullet"/>
-      <w:lvlText w:val=" "/>
-      <w:lvlJc w:val="left"/>
-      <w:pPr>
-        <w:tabs>
-          <w:tab w:val="num" w:pos="2160"/>
-        </w:tabs>
-        <w:ind w:left="2640" w:hanging="480"/>
-      </w:pPr>
-    </w:lvl>
-    <w:lvl w:ilvl="4">
-      <w:numFmt w:val="bullet"/>
-      <w:lvlText w:val=" "/>
-      <w:lvlJc w:val="left"/>
-      <w:pPr>
-        <w:tabs>
-          <w:tab w:val="num" w:pos="2880"/>
-        </w:tabs>
-        <w:ind w:left="3360" w:hanging="480"/>
-      </w:pPr>
-    </w:lvl>
-    <w:lvl w:ilvl="5">
-      <w:numFmt w:val="bullet"/>
-      <w:lvlText w:val=" "/>
-      <w:lvlJc w:val="left"/>
-      <w:pPr>
-        <w:tabs>
-          <w:tab w:val="num" w:pos="3600"/>
-        </w:tabs>
-        <w:ind w:left="4080" w:hanging="480"/>
-      </w:pPr>
-    </w:lvl>
-    <w:lvl w:ilvl="6">
-      <w:numFmt w:val="bullet"/>
-      <w:lvlText w:val=" "/>
-      <w:lvlJc w:val="left"/>
-      <w:pPr>
-        <w:tabs>
-          <w:tab w:val="num" w:pos="4320"/>
-        </w:tabs>
-        <w:ind w:left="4800" w:hanging="480"/>
-      </w:pPr>
-    </w:lvl>
-  </w:abstractNum>
   <w:num w:numId="1">
+    <w:abstractNumId w:val="1"/>
+  </w:num>
+  <w:num w:numId="2">
+    <w:abstractNumId w:val="2"/>
+  </w:num>
+  <w:num w:numId="3">
     <w:abstractNumId w:val="0"/>
   </w:num>
   <w:num w:numId="1000">
@@ -813,7 +1099,7 @@
 </file>
 
 <file path=word/styles.xml><?xml version="1.0" encoding="utf-8"?>
-<w:styles xmlns:r="http://schemas.openxmlformats.org/officeDocument/2006/relationships" xmlns:w="http://schemas.openxmlformats.org/wordprocessingml/2006/main">
+<w:styles xmlns:mc="http://schemas.openxmlformats.org/markup-compatibility/2006" xmlns:r="http://schemas.openxmlformats.org/officeDocument/2006/relationships" xmlns:w="http://schemas.openxmlformats.org/wordprocessingml/2006/main" xmlns:w14="http://schemas.microsoft.com/office/word/2010/wordml" mc:Ignorable="w14">
   <w:docDefaults>
     <w:rPrDefault>
       <w:rPr>
@@ -829,119 +1115,24 @@
       </w:pPr>
     </w:pPrDefault>
   </w:docDefaults>
-  <w:latentStyles w:defLockedState="0" w:defUIPriority="0" w:defSemiHidden="0" w:defUnhideWhenUsed="0" w:defQFormat="0" w:count="276"/>
-  <w:style w:type="paragraph" w:default="1" w:styleId="Normal">
+  <w:latentStyles w:defLockedState="0" w:defUIPriority="0" w:defSemiHidden="0" w:defUnhideWhenUsed="0" w:defQFormat="0" w:count="267">
+    <w:lsdException w:name="heading 1" w:uiPriority="9" w:qFormat="1"/>
+    <w:lsdException w:name="heading 2" w:uiPriority="9" w:qFormat="1"/>
+    <w:lsdException w:name="Title" w:qFormat="1"/>
+    <w:lsdException w:name="Body Text" w:qFormat="1"/>
+    <w:lsdException w:name="Bibliography" w:qFormat="1"/>
+  </w:latentStyles>
+  <w:style w:type="paragraph" w:default="1" w:styleId="Standard">
     <w:name w:val="Normal"/>
     <w:qFormat/>
   </w:style>
-  <w:style w:type="paragraph" w:styleId="BodyText">
-    <w:name w:val="Body Text"/>
-    <w:basedOn w:val="Normal"/>
-    <w:link w:val="BodyTextChar"/>
-    <w:pPr>
-      <w:spacing w:before="180" w:after="180"/>
-    </w:pPr>
-    <w:qFormat/>
-  </w:style>
-  <w:style w:type="paragraph" w:customStyle="1" w:styleId="FirstParagraph">
-    <w:name w:val="First Paragraph"/>
-    <w:basedOn w:val="BodyText"/>
-    <w:next w:val="BodyText"/>
-    <w:qFormat/>
-  </w:style>
-  <w:style w:type="paragraph" w:customStyle="1" w:styleId="Compact">
-    <w:name w:val="Compact"/>
-    <w:basedOn w:val="BodyText"/>
-    <w:qFormat/>
-    <w:pPr>
-      <w:spacing w:before="36" w:after="36"/>
-    </w:pPr>
-  </w:style>
-  <w:style w:type="paragraph" w:styleId="Title">
-    <w:name w:val="Title"/>
-    <w:basedOn w:val="Normal"/>
-    <w:next w:val="BodyText"/>
-    <w:qFormat/>
-    <w:pPr>
-      <w:keepNext/>
-      <w:keepLines/>
-      <w:spacing w:before="480" w:after="240"/>
-      <w:jc w:val="center"/>
-    </w:pPr>
-    <w:rPr>
-      <w:rFonts w:asciiTheme="majorHAnsi" w:eastAsiaTheme="majorEastAsia" w:hAnsiTheme="majorHAnsi" w:cstheme="majorBidi"/>
-      <w:b/>
-      <w:bCs/>
-      <w:color w:val="345A8A" w:themeColor="accent1" w:themeShade="B5"/>
-      <w:sz w:val="36"/>
-      <w:szCs w:val="36"/>
-    </w:rPr>
-  </w:style>
-  <w:style w:type="paragraph" w:styleId="Subtitle">
-    <w:name w:val="Subtitle"/>
-    <w:basedOn w:val="Title"/>
-    <w:next w:val="BodyText"/>
-    <w:qFormat/>
-    <w:pPr>
-      <w:keepNext/>
-      <w:keepLines/>
-      <w:spacing w:before="240" w:after="240"/>
-      <w:jc w:val="center"/>
-    </w:pPr>
-    <w:rPr>
-      <w:sz w:val="30"/>
-      <w:szCs w:val="30"/>
-    </w:rPr>
-  </w:style>
-  <w:style w:type="paragraph" w:customStyle="1" w:styleId="Author">
-    <w:name w:val="Author"/>
-    <w:next w:val="BodyText"/>
-    <w:qFormat/>
-    <w:pPr>
-      <w:keepNext/>
-      <w:keepLines/>
-      <w:jc w:val="center"/>
-    </w:pPr>
-  </w:style>
-  <w:style w:type="paragraph" w:styleId="Date">
-    <w:name w:val="Date"/>
-    <w:next w:val="BodyText"/>
-    <w:qFormat/>
-    <w:pPr>
-      <w:keepNext/>
-      <w:keepLines/>
-      <w:jc w:val="center"/>
-    </w:pPr>
-  </w:style>
-  <w:style w:type="paragraph" w:customStyle="1" w:styleId="Abstract">
-    <w:name w:val="Abstract"/>
-    <w:basedOn w:val="Normal"/>
-    <w:next w:val="BodyText"/>
-    <w:qFormat/>
-    <w:pPr>
-      <w:keepNext/>
-      <w:keepLines/>
-      <w:spacing w:before="300" w:after="300"/>
-    </w:pPr>
-    <w:rPr>
-      <w:sz w:val="20"/>
-      <w:szCs w:val="20"/>
-    </w:rPr>
-  </w:style>
-  <w:style w:type="paragraph" w:styleId="Bibliography">
-    <w:name w:val="Bibliography"/>
-    <w:basedOn w:val="Normal"/>
-    <w:next w:val="Bibliography"/>
-    <w:qFormat/>
-    <w:pPr/>
-    <w:rPr/>
-  </w:style>
-  <w:style w:type="paragraph" w:styleId="Heading1">
-    <w:name w:val="Heading 1"/>
-    <w:basedOn w:val="Normal"/>
-    <w:next w:val="BodyText"/>
+  <w:style w:type="paragraph" w:styleId="berschrift1">
+    <w:name w:val="heading 1"/>
+    <w:basedOn w:val="Standard"/>
+    <w:next w:val="Textkrper"/>
     <w:uiPriority w:val="9"/>
     <w:qFormat/>
+    <w:rsid w:val="005358A7"/>
     <w:pPr>
       <w:keepNext/>
       <w:keepLines/>
@@ -953,14 +1144,14 @@
       <w:b/>
       <w:bCs/>
       <w:color w:val="345A8A" w:themeColor="accent1" w:themeShade="B5"/>
-      <w:sz w:val="32"/>
-      <w:szCs w:val="32"/>
-    </w:rPr>
-  </w:style>
-  <w:style w:type="paragraph" w:styleId="Heading2">
-    <w:name w:val="Heading 2"/>
-    <w:basedOn w:val="Normal"/>
-    <w:next w:val="BodyText"/>
+      <w:sz w:val="40"/>
+      <w:szCs w:val="40"/>
+    </w:rPr>
+  </w:style>
+  <w:style w:type="paragraph" w:styleId="berschrift2">
+    <w:name w:val="heading 2"/>
+    <w:basedOn w:val="Standard"/>
+    <w:next w:val="Textkrper"/>
     <w:uiPriority w:val="9"/>
     <w:unhideWhenUsed/>
     <w:qFormat/>
@@ -979,10 +1170,10 @@
       <w:szCs w:val="32"/>
     </w:rPr>
   </w:style>
-  <w:style w:type="paragraph" w:styleId="Heading3">
-    <w:name w:val="Heading 3"/>
-    <w:basedOn w:val="Normal"/>
-    <w:next w:val="BodyText"/>
+  <w:style w:type="paragraph" w:styleId="berschrift3">
+    <w:name w:val="heading 3"/>
+    <w:basedOn w:val="Standard"/>
+    <w:next w:val="Textkrper"/>
     <w:uiPriority w:val="9"/>
     <w:unhideWhenUsed/>
     <w:qFormat/>
@@ -1001,10 +1192,10 @@
       <w:szCs w:val="28"/>
     </w:rPr>
   </w:style>
-  <w:style w:type="paragraph" w:styleId="Heading4">
-    <w:name w:val="Heading 4"/>
-    <w:basedOn w:val="Normal"/>
-    <w:next w:val="BodyText"/>
+  <w:style w:type="paragraph" w:styleId="berschrift4">
+    <w:name w:val="heading 4"/>
+    <w:basedOn w:val="Standard"/>
+    <w:next w:val="Textkrper"/>
     <w:uiPriority w:val="9"/>
     <w:unhideWhenUsed/>
     <w:qFormat/>
@@ -1019,14 +1210,12 @@
       <w:b/>
       <w:bCs/>
       <w:color w:val="4F81BD" w:themeColor="accent1"/>
-      <w:sz w:val="24"/>
-      <w:szCs w:val="24"/>
-    </w:rPr>
-  </w:style>
-  <w:style w:type="paragraph" w:styleId="Heading5">
-    <w:name w:val="Heading 5"/>
-    <w:basedOn w:val="Normal"/>
-    <w:next w:val="BodyText"/>
+    </w:rPr>
+  </w:style>
+  <w:style w:type="paragraph" w:styleId="berschrift5">
+    <w:name w:val="heading 5"/>
+    <w:basedOn w:val="Standard"/>
+    <w:next w:val="Textkrper"/>
     <w:uiPriority w:val="9"/>
     <w:unhideWhenUsed/>
     <w:qFormat/>
@@ -1041,14 +1230,12 @@
       <w:i/>
       <w:iCs/>
       <w:color w:val="4F81BD" w:themeColor="accent1"/>
-      <w:sz w:val="24"/>
-      <w:szCs w:val="24"/>
-    </w:rPr>
-  </w:style>
-  <w:style w:type="paragraph" w:styleId="Heading6">
-    <w:name w:val="Heading 6"/>
-    <w:basedOn w:val="Normal"/>
-    <w:next w:val="BodyText"/>
+    </w:rPr>
+  </w:style>
+  <w:style w:type="paragraph" w:styleId="berschrift6">
+    <w:name w:val="heading 6"/>
+    <w:basedOn w:val="Standard"/>
+    <w:next w:val="Textkrper"/>
     <w:uiPriority w:val="9"/>
     <w:unhideWhenUsed/>
     <w:qFormat/>
@@ -1061,46 +1248,19 @@
     <w:rPr>
       <w:rFonts w:asciiTheme="majorHAnsi" w:eastAsiaTheme="majorEastAsia" w:hAnsiTheme="majorHAnsi" w:cstheme="majorBidi"/>
       <w:color w:val="4F81BD" w:themeColor="accent1"/>
-      <w:sz w:val="24"/>
-      <w:szCs w:val="24"/>
-    </w:rPr>
-  </w:style>
-  <w:style w:type="paragraph" w:styleId="BlockText">
-    <w:name w:val="Block Text"/>
-    <w:basedOn w:val="BodyText"/>
-    <w:next w:val="BodyText"/>
-    <w:uiPriority w:val="9"/>
-    <w:unhideWhenUsed/>
-    <w:qFormat/>
-    <w:pPr>
-      <w:spacing w:before="100" w:after="100"/>
-      <w:ind w:firstLine="0"/>
-    </w:pPr>
-    <w:rPr>
-      <w:rFonts w:asciiTheme="majorHAnsi" w:eastAsiaTheme="majorEastAsia" w:hAnsiTheme="majorHAnsi" w:cstheme="majorBidi"/>
-      <w:bCs/>
-      <w:sz w:val="20"/>
-      <w:szCs w:val="20"/>
-    </w:rPr>
-  </w:style>
-  <w:style w:type="paragraph" w:styleId="FootnoteText">
-    <w:name w:val="Footnote Text"/>
-    <w:basedOn w:val="Normal"/>
-    <w:next w:val="FootnoteText"/>
-    <w:uiPriority w:val="9"/>
-    <w:unhideWhenUsed/>
-    <w:qFormat/>
-  </w:style>
-  <w:style w:type="character" w:default="1" w:styleId="DefaultParagraphFont">
+    </w:rPr>
+  </w:style>
+  <w:style w:type="character" w:default="1" w:styleId="Absatz-Standardschriftart">
     <w:name w:val="Default Paragraph Font"/>
+    <w:uiPriority w:val="1"/>
     <w:semiHidden/>
     <w:unhideWhenUsed/>
   </w:style>
-  <w:style w:type="table" w:default="1" w:styleId="TableNormal">
+  <w:style w:type="table" w:default="1" w:styleId="NormaleTabelle">
     <w:name w:val="Normal Table"/>
+    <w:uiPriority w:val="99"/>
     <w:semiHidden/>
     <w:unhideWhenUsed/>
-    <w:qFormat/>
     <w:tblPr>
       <w:tblInd w:w="0" w:type="dxa"/>
       <w:tblCellMar>
@@ -1111,9 +1271,143 @@
       </w:tblCellMar>
     </w:tblPr>
   </w:style>
+  <w:style w:type="numbering" w:default="1" w:styleId="KeineListe">
+    <w:name w:val="No List"/>
+    <w:uiPriority w:val="99"/>
+    <w:semiHidden/>
+    <w:unhideWhenUsed/>
+  </w:style>
+  <w:style w:type="paragraph" w:styleId="Textkrper">
+    <w:name w:val="Body Text"/>
+    <w:basedOn w:val="Standard"/>
+    <w:qFormat/>
+    <w:pPr>
+      <w:spacing w:before="180" w:after="180"/>
+    </w:pPr>
+  </w:style>
+  <w:style w:type="paragraph" w:customStyle="1" w:styleId="FirstParagraph">
+    <w:name w:val="First Paragraph"/>
+    <w:basedOn w:val="Textkrper"/>
+    <w:next w:val="Textkrper"/>
+    <w:qFormat/>
+  </w:style>
+  <w:style w:type="paragraph" w:customStyle="1" w:styleId="Compact">
+    <w:name w:val="Compact"/>
+    <w:basedOn w:val="Textkrper"/>
+    <w:qFormat/>
+    <w:pPr>
+      <w:spacing w:before="36" w:after="36"/>
+    </w:pPr>
+  </w:style>
+  <w:style w:type="paragraph" w:styleId="Titel">
+    <w:name w:val="Title"/>
+    <w:basedOn w:val="Standard"/>
+    <w:next w:val="Textkrper"/>
+    <w:qFormat/>
+    <w:rsid w:val="005358A7"/>
+    <w:pPr>
+      <w:keepNext/>
+      <w:keepLines/>
+      <w:pBdr>
+        <w:bottom w:val="single" w:sz="18" w:space="1" w:color="auto"/>
+      </w:pBdr>
+      <w:spacing w:before="480" w:after="360"/>
+    </w:pPr>
+    <w:rPr>
+      <w:rFonts w:asciiTheme="majorHAnsi" w:eastAsiaTheme="majorEastAsia" w:hAnsiTheme="majorHAnsi" w:cstheme="majorBidi"/>
+      <w:b/>
+      <w:bCs/>
+      <w:color w:val="000000" w:themeColor="text1"/>
+      <w:sz w:val="44"/>
+      <w:szCs w:val="44"/>
+    </w:rPr>
+  </w:style>
+  <w:style w:type="paragraph" w:styleId="Untertitel">
+    <w:name w:val="Subtitle"/>
+    <w:basedOn w:val="Titel"/>
+    <w:next w:val="Textkrper"/>
+    <w:qFormat/>
+    <w:pPr>
+      <w:spacing w:before="240"/>
+    </w:pPr>
+    <w:rPr>
+      <w:sz w:val="30"/>
+      <w:szCs w:val="30"/>
+    </w:rPr>
+  </w:style>
+  <w:style w:type="paragraph" w:customStyle="1" w:styleId="Author">
+    <w:name w:val="Author"/>
+    <w:next w:val="Textkrper"/>
+    <w:qFormat/>
+    <w:pPr>
+      <w:keepNext/>
+      <w:keepLines/>
+      <w:jc w:val="center"/>
+    </w:pPr>
+  </w:style>
+  <w:style w:type="paragraph" w:styleId="Datum">
+    <w:name w:val="Date"/>
+    <w:next w:val="Textkrper"/>
+    <w:qFormat/>
+    <w:pPr>
+      <w:keepNext/>
+      <w:keepLines/>
+      <w:jc w:val="center"/>
+    </w:pPr>
+  </w:style>
+  <w:style w:type="paragraph" w:customStyle="1" w:styleId="Abstract">
+    <w:name w:val="Abstract"/>
+    <w:basedOn w:val="Standard"/>
+    <w:next w:val="Textkrper"/>
+    <w:qFormat/>
+    <w:rsid w:val="005358A7"/>
+    <w:pPr>
+      <w:keepNext/>
+      <w:keepLines/>
+      <w:spacing w:before="300" w:after="300"/>
+      <w:ind w:left="720"/>
+    </w:pPr>
+    <w:rPr>
+      <w:szCs w:val="20"/>
+    </w:rPr>
+  </w:style>
+  <w:style w:type="paragraph" w:styleId="Literaturverzeichnis">
+    <w:name w:val="Bibliography"/>
+    <w:basedOn w:val="Standard"/>
+    <w:qFormat/>
+    <w:rsid w:val="005358A7"/>
+    <w:rPr>
+      <w:sz w:val="20"/>
+      <w:szCs w:val="20"/>
+    </w:rPr>
+  </w:style>
+  <w:style w:type="paragraph" w:styleId="Blocktext">
+    <w:name w:val="Block Text"/>
+    <w:basedOn w:val="Textkrper"/>
+    <w:next w:val="Textkrper"/>
+    <w:uiPriority w:val="9"/>
+    <w:unhideWhenUsed/>
+    <w:qFormat/>
+    <w:pPr>
+      <w:spacing w:before="100" w:after="100"/>
+    </w:pPr>
+    <w:rPr>
+      <w:rFonts w:asciiTheme="majorHAnsi" w:eastAsiaTheme="majorEastAsia" w:hAnsiTheme="majorHAnsi" w:cstheme="majorBidi"/>
+      <w:bCs/>
+      <w:sz w:val="20"/>
+      <w:szCs w:val="20"/>
+    </w:rPr>
+  </w:style>
+  <w:style w:type="paragraph" w:styleId="Funotentext">
+    <w:name w:val="footnote text"/>
+    <w:basedOn w:val="Standard"/>
+    <w:uiPriority w:val="9"/>
+    <w:unhideWhenUsed/>
+    <w:qFormat/>
+  </w:style>
   <w:style w:type="paragraph" w:customStyle="1" w:styleId="DefinitionTerm">
     <w:name w:val="Definition Term"/>
-    <w:basedOn w:val="Normal"/>
+    <w:basedOn w:val="Standard"/>
     <w:next w:val="Definition"/>
     <w:pPr>
       <w:keepNext/>
@@ -1126,14 +1420,14 @@
   </w:style>
   <w:style w:type="paragraph" w:customStyle="1" w:styleId="Definition">
     <w:name w:val="Definition"/>
-    <w:basedOn w:val="Normal"/>
-  </w:style>
-  <w:style w:type="paragraph" w:styleId="Caption">
-    <w:name w:val="Caption"/>
-    <w:basedOn w:val="Normal"/>
-    <w:link w:val="BodyTextChar"/>
+    <w:basedOn w:val="Standard"/>
+  </w:style>
+  <w:style w:type="paragraph" w:styleId="Beschriftung">
+    <w:name w:val="caption"/>
+    <w:basedOn w:val="Standard"/>
+    <w:link w:val="BeschriftungZchn"/>
     <w:pPr>
-      <w:spacing w:before="0" w:after="120"/>
+      <w:spacing w:after="120"/>
     </w:pPr>
     <w:rPr>
       <w:i/>
@@ -1141,57 +1435,69 @@
   </w:style>
   <w:style w:type="paragraph" w:customStyle="1" w:styleId="TableCaption">
     <w:name w:val="Table Caption"/>
-    <w:basedOn w:val="Caption"/>
+    <w:basedOn w:val="Beschriftung"/>
     <w:pPr>
       <w:keepNext/>
     </w:pPr>
   </w:style>
   <w:style w:type="paragraph" w:customStyle="1" w:styleId="ImageCaption">
     <w:name w:val="Image Caption"/>
-    <w:basedOn w:val="Caption"/>
+    <w:basedOn w:val="Beschriftung"/>
+    <w:rsid w:val="005358A7"/>
+    <w:pPr>
+      <w:spacing w:after="360"/>
+      <w:ind w:left="284"/>
+    </w:pPr>
+    <w:rPr>
+      <w:i w:val="0"/>
+      <w:color w:val="7F7F7F" w:themeColor="text1" w:themeTint="80"/>
+      <w:sz w:val="20"/>
+      <w:szCs w:val="20"/>
+    </w:rPr>
   </w:style>
   <w:style w:type="paragraph" w:customStyle="1" w:styleId="Figure">
     <w:name w:val="Figure"/>
-    <w:basedOn w:val="Normal"/>
-  </w:style>
-  <w:style w:type="paragraph" w:customStyle="1" w:styleId="FigureWithCaption">
+    <w:basedOn w:val="Standard"/>
+  </w:style>
+  <w:style w:type="paragraph" w:customStyle="1" w:styleId="FigurewithCaption">
     <w:name w:val="Figure with Caption"/>
     <w:basedOn w:val="Figure"/>
     <w:pPr>
       <w:keepNext/>
     </w:pPr>
   </w:style>
-  <w:style w:type="character" w:customStyle="1" w:styleId="BodyTextChar">
-    <w:name w:val="Body Text Char"/>
-    <w:basedOn w:val="DefaultParagraphFont"/>
-    <w:link w:val="BodyText"/>
+  <w:style w:type="character" w:customStyle="1" w:styleId="BeschriftungZchn">
+    <w:name w:val="Beschriftung Zchn"/>
+    <w:basedOn w:val="Absatz-Standardschriftart"/>
+    <w:link w:val="Beschriftung"/>
   </w:style>
   <w:style w:type="character" w:customStyle="1" w:styleId="VerbatimChar">
     <w:name w:val="Verbatim Char"/>
-    <w:basedOn w:val="BodyTextChar"/>
-    <w:rPr>
-      <w:rFonts w:ascii="Consolas" w:hAnsi="Consolas"/>
-      <w:sz w:val="22"/>
-    </w:rPr>
-  </w:style>
-  <w:style w:type="character" w:styleId="FootnoteReference">
-    <w:name w:val="Footnote Reference"/>
-    <w:basedOn w:val="BodyTextChar"/>
+    <w:basedOn w:val="BeschriftungZchn"/>
+    <w:link w:val="SourceCode"/>
+    <w:rPr>
+      <w:rFonts w:ascii="Consolas" w:hAnsi="Consolas"/>
+      <w:sz w:val="22"/>
+    </w:rPr>
+  </w:style>
+  <w:style w:type="character" w:styleId="Funotenzeichen">
+    <w:name w:val="footnote reference"/>
+    <w:basedOn w:val="BeschriftungZchn"/>
     <w:rPr>
       <w:vertAlign w:val="superscript"/>
     </w:rPr>
   </w:style>
   <w:style w:type="character" w:styleId="Hyperlink">
     <w:name w:val="Hyperlink"/>
-    <w:basedOn w:val="BodyTextChar"/>
+    <w:basedOn w:val="BeschriftungZchn"/>
     <w:rPr>
       <w:color w:val="4F81BD" w:themeColor="accent1"/>
     </w:rPr>
   </w:style>
-  <w:style w:type="paragraph" w:styleId="TOCHeading">
+  <w:style w:type="paragraph" w:styleId="Inhaltsverzeichnisberschrift">
     <w:name w:val="TOC Heading"/>
-    <w:basedOn w:val="Heading1"/>
-    <w:next w:val="BodyText"/>
+    <w:basedOn w:val="berschrift1"/>
+    <w:next w:val="Textkrper"/>
     <w:uiPriority w:val="39"/>
     <w:unhideWhenUsed/>
     <w:qFormat/>
@@ -1200,7 +1506,6 @@
       <w:outlineLvl w:val="9"/>
     </w:pPr>
     <w:rPr>
-      <w:rFonts w:asciiTheme="majorHAnsi" w:eastAsiaTheme="majorEastAsia" w:hAnsiTheme="majorHAnsi" w:cstheme="majorBidi"/>
       <w:b w:val="0"/>
       <w:bCs w:val="0"/>
       <w:color w:val="365F91" w:themeColor="accent1" w:themeShade="BF"/>
@@ -1208,232 +1513,367 @@
   </w:style>
   <w:style w:type="paragraph" w:customStyle="1" w:styleId="SourceCode">
     <w:name w:val="Source Code"/>
-    <w:basedOn w:val="Normal"/>
+    <w:basedOn w:val="Standard"/>
     <w:link w:val="VerbatimChar"/>
     <w:pPr>
-      <w:wordWrap w:val="off"/>
+      <w:wordWrap w:val="0"/>
     </w:pPr>
   </w:style>
   <w:style w:type="character" w:customStyle="1" w:styleId="KeywordTok">
     <w:name w:val="KeywordTok"/>
     <w:basedOn w:val="VerbatimChar"/>
     <w:rPr>
+      <w:rFonts w:ascii="Consolas" w:hAnsi="Consolas"/>
+      <w:b/>
       <w:color w:val="007020"/>
-      <w:b/>
+      <w:sz w:val="22"/>
     </w:rPr>
   </w:style>
   <w:style w:type="character" w:customStyle="1" w:styleId="DataTypeTok">
     <w:name w:val="DataTypeTok"/>
     <w:basedOn w:val="VerbatimChar"/>
     <w:rPr>
+      <w:rFonts w:ascii="Consolas" w:hAnsi="Consolas"/>
       <w:color w:val="902000"/>
+      <w:sz w:val="22"/>
     </w:rPr>
   </w:style>
   <w:style w:type="character" w:customStyle="1" w:styleId="DecValTok">
     <w:name w:val="DecValTok"/>
     <w:basedOn w:val="VerbatimChar"/>
     <w:rPr>
-      <w:color w:val="40a070"/>
+      <w:rFonts w:ascii="Consolas" w:hAnsi="Consolas"/>
+      <w:color w:val="40A070"/>
+      <w:sz w:val="22"/>
     </w:rPr>
   </w:style>
   <w:style w:type="character" w:customStyle="1" w:styleId="BaseNTok">
     <w:name w:val="BaseNTok"/>
     <w:basedOn w:val="VerbatimChar"/>
     <w:rPr>
-      <w:color w:val="40a070"/>
+      <w:rFonts w:ascii="Consolas" w:hAnsi="Consolas"/>
+      <w:color w:val="40A070"/>
+      <w:sz w:val="22"/>
     </w:rPr>
   </w:style>
   <w:style w:type="character" w:customStyle="1" w:styleId="FloatTok">
     <w:name w:val="FloatTok"/>
     <w:basedOn w:val="VerbatimChar"/>
     <w:rPr>
-      <w:color w:val="40a070"/>
+      <w:rFonts w:ascii="Consolas" w:hAnsi="Consolas"/>
+      <w:color w:val="40A070"/>
+      <w:sz w:val="22"/>
     </w:rPr>
   </w:style>
   <w:style w:type="character" w:customStyle="1" w:styleId="ConstantTok">
     <w:name w:val="ConstantTok"/>
     <w:basedOn w:val="VerbatimChar"/>
     <w:rPr>
+      <w:rFonts w:ascii="Consolas" w:hAnsi="Consolas"/>
       <w:color w:val="880000"/>
+      <w:sz w:val="22"/>
     </w:rPr>
   </w:style>
   <w:style w:type="character" w:customStyle="1" w:styleId="CharTok">
     <w:name w:val="CharTok"/>
     <w:basedOn w:val="VerbatimChar"/>
     <w:rPr>
-      <w:color w:val="4070a0"/>
+      <w:rFonts w:ascii="Consolas" w:hAnsi="Consolas"/>
+      <w:color w:val="4070A0"/>
+      <w:sz w:val="22"/>
     </w:rPr>
   </w:style>
   <w:style w:type="character" w:customStyle="1" w:styleId="SpecialCharTok">
     <w:name w:val="SpecialCharTok"/>
     <w:basedOn w:val="VerbatimChar"/>
     <w:rPr>
-      <w:color w:val="4070a0"/>
+      <w:rFonts w:ascii="Consolas" w:hAnsi="Consolas"/>
+      <w:color w:val="4070A0"/>
+      <w:sz w:val="22"/>
     </w:rPr>
   </w:style>
   <w:style w:type="character" w:customStyle="1" w:styleId="StringTok">
     <w:name w:val="StringTok"/>
     <w:basedOn w:val="VerbatimChar"/>
     <w:rPr>
-      <w:color w:val="4070a0"/>
+      <w:rFonts w:ascii="Consolas" w:hAnsi="Consolas"/>
+      <w:color w:val="4070A0"/>
+      <w:sz w:val="22"/>
     </w:rPr>
   </w:style>
   <w:style w:type="character" w:customStyle="1" w:styleId="VerbatimStringTok">
     <w:name w:val="VerbatimStringTok"/>
     <w:basedOn w:val="VerbatimChar"/>
     <w:rPr>
-      <w:color w:val="4070a0"/>
+      <w:rFonts w:ascii="Consolas" w:hAnsi="Consolas"/>
+      <w:color w:val="4070A0"/>
+      <w:sz w:val="22"/>
     </w:rPr>
   </w:style>
   <w:style w:type="character" w:customStyle="1" w:styleId="SpecialStringTok">
     <w:name w:val="SpecialStringTok"/>
     <w:basedOn w:val="VerbatimChar"/>
     <w:rPr>
-      <w:color w:val="bb6688"/>
+      <w:rFonts w:ascii="Consolas" w:hAnsi="Consolas"/>
+      <w:color w:val="BB6688"/>
+      <w:sz w:val="22"/>
     </w:rPr>
   </w:style>
   <w:style w:type="character" w:customStyle="1" w:styleId="ImportTok">
     <w:name w:val="ImportTok"/>
     <w:basedOn w:val="VerbatimChar"/>
-    <w:rPr/>
+    <w:rPr>
+      <w:rFonts w:ascii="Consolas" w:hAnsi="Consolas"/>
+      <w:sz w:val="22"/>
+    </w:rPr>
   </w:style>
   <w:style w:type="character" w:customStyle="1" w:styleId="CommentTok">
     <w:name w:val="CommentTok"/>
     <w:basedOn w:val="VerbatimChar"/>
     <w:rPr>
-      <w:color w:val="60a0b0"/>
+      <w:rFonts w:ascii="Consolas" w:hAnsi="Consolas"/>
       <w:i/>
+      <w:color w:val="60A0B0"/>
+      <w:sz w:val="22"/>
     </w:rPr>
   </w:style>
   <w:style w:type="character" w:customStyle="1" w:styleId="DocumentationTok">
     <w:name w:val="DocumentationTok"/>
     <w:basedOn w:val="VerbatimChar"/>
     <w:rPr>
-      <w:color w:val="ba2121"/>
+      <w:rFonts w:ascii="Consolas" w:hAnsi="Consolas"/>
       <w:i/>
+      <w:color w:val="BA2121"/>
+      <w:sz w:val="22"/>
     </w:rPr>
   </w:style>
   <w:style w:type="character" w:customStyle="1" w:styleId="AnnotationTok">
     <w:name w:val="AnnotationTok"/>
     <w:basedOn w:val="VerbatimChar"/>
     <w:rPr>
-      <w:color w:val="60a0b0"/>
+      <w:rFonts w:ascii="Consolas" w:hAnsi="Consolas"/>
       <w:b/>
       <w:i/>
+      <w:color w:val="60A0B0"/>
+      <w:sz w:val="22"/>
     </w:rPr>
   </w:style>
   <w:style w:type="character" w:customStyle="1" w:styleId="CommentVarTok">
     <w:name w:val="CommentVarTok"/>
     <w:basedOn w:val="VerbatimChar"/>
     <w:rPr>
-      <w:color w:val="60a0b0"/>
+      <w:rFonts w:ascii="Consolas" w:hAnsi="Consolas"/>
       <w:b/>
       <w:i/>
+      <w:color w:val="60A0B0"/>
+      <w:sz w:val="22"/>
     </w:rPr>
   </w:style>
   <w:style w:type="character" w:customStyle="1" w:styleId="OtherTok">
     <w:name w:val="OtherTok"/>
     <w:basedOn w:val="VerbatimChar"/>
     <w:rPr>
+      <w:rFonts w:ascii="Consolas" w:hAnsi="Consolas"/>
       <w:color w:val="007020"/>
+      <w:sz w:val="22"/>
     </w:rPr>
   </w:style>
   <w:style w:type="character" w:customStyle="1" w:styleId="FunctionTok">
     <w:name w:val="FunctionTok"/>
     <w:basedOn w:val="VerbatimChar"/>
     <w:rPr>
-      <w:color w:val="06287e"/>
+      <w:rFonts w:ascii="Consolas" w:hAnsi="Consolas"/>
+      <w:color w:val="06287E"/>
+      <w:sz w:val="22"/>
     </w:rPr>
   </w:style>
   <w:style w:type="character" w:customStyle="1" w:styleId="VariableTok">
     <w:name w:val="VariableTok"/>
     <w:basedOn w:val="VerbatimChar"/>
     <w:rPr>
-      <w:color w:val="19177c"/>
+      <w:rFonts w:ascii="Consolas" w:hAnsi="Consolas"/>
+      <w:color w:val="19177C"/>
+      <w:sz w:val="22"/>
     </w:rPr>
   </w:style>
   <w:style w:type="character" w:customStyle="1" w:styleId="ControlFlowTok">
     <w:name w:val="ControlFlowTok"/>
     <w:basedOn w:val="VerbatimChar"/>
     <w:rPr>
+      <w:rFonts w:ascii="Consolas" w:hAnsi="Consolas"/>
+      <w:b/>
       <w:color w:val="007020"/>
-      <w:b/>
+      <w:sz w:val="22"/>
     </w:rPr>
   </w:style>
   <w:style w:type="character" w:customStyle="1" w:styleId="OperatorTok">
     <w:name w:val="OperatorTok"/>
     <w:basedOn w:val="VerbatimChar"/>
     <w:rPr>
+      <w:rFonts w:ascii="Consolas" w:hAnsi="Consolas"/>
       <w:color w:val="666666"/>
+      <w:sz w:val="22"/>
     </w:rPr>
   </w:style>
   <w:style w:type="character" w:customStyle="1" w:styleId="BuiltInTok">
     <w:name w:val="BuiltInTok"/>
     <w:basedOn w:val="VerbatimChar"/>
-    <w:rPr/>
+    <w:rPr>
+      <w:rFonts w:ascii="Consolas" w:hAnsi="Consolas"/>
+      <w:sz w:val="22"/>
+    </w:rPr>
   </w:style>
   <w:style w:type="character" w:customStyle="1" w:styleId="ExtensionTok">
     <w:name w:val="ExtensionTok"/>
     <w:basedOn w:val="VerbatimChar"/>
-    <w:rPr/>
+    <w:rPr>
+      <w:rFonts w:ascii="Consolas" w:hAnsi="Consolas"/>
+      <w:sz w:val="22"/>
+    </w:rPr>
   </w:style>
   <w:style w:type="character" w:customStyle="1" w:styleId="PreprocessorTok">
     <w:name w:val="PreprocessorTok"/>
     <w:basedOn w:val="VerbatimChar"/>
     <w:rPr>
-      <w:color w:val="bc7a00"/>
+      <w:rFonts w:ascii="Consolas" w:hAnsi="Consolas"/>
+      <w:color w:val="BC7A00"/>
+      <w:sz w:val="22"/>
     </w:rPr>
   </w:style>
   <w:style w:type="character" w:customStyle="1" w:styleId="AttributeTok">
     <w:name w:val="AttributeTok"/>
     <w:basedOn w:val="VerbatimChar"/>
     <w:rPr>
-      <w:color w:val="7d9029"/>
+      <w:rFonts w:ascii="Consolas" w:hAnsi="Consolas"/>
+      <w:color w:val="7D9029"/>
+      <w:sz w:val="22"/>
     </w:rPr>
   </w:style>
   <w:style w:type="character" w:customStyle="1" w:styleId="RegionMarkerTok">
     <w:name w:val="RegionMarkerTok"/>
     <w:basedOn w:val="VerbatimChar"/>
-    <w:rPr/>
+    <w:rPr>
+      <w:rFonts w:ascii="Consolas" w:hAnsi="Consolas"/>
+      <w:sz w:val="22"/>
+    </w:rPr>
   </w:style>
   <w:style w:type="character" w:customStyle="1" w:styleId="InformationTok">
     <w:name w:val="InformationTok"/>
     <w:basedOn w:val="VerbatimChar"/>
     <w:rPr>
-      <w:color w:val="60a0b0"/>
+      <w:rFonts w:ascii="Consolas" w:hAnsi="Consolas"/>
       <w:b/>
       <w:i/>
+      <w:color w:val="60A0B0"/>
+      <w:sz w:val="22"/>
     </w:rPr>
   </w:style>
   <w:style w:type="character" w:customStyle="1" w:styleId="WarningTok">
     <w:name w:val="WarningTok"/>
     <w:basedOn w:val="VerbatimChar"/>
     <w:rPr>
-      <w:color w:val="60a0b0"/>
+      <w:rFonts w:ascii="Consolas" w:hAnsi="Consolas"/>
       <w:b/>
       <w:i/>
+      <w:color w:val="60A0B0"/>
+      <w:sz w:val="22"/>
     </w:rPr>
   </w:style>
   <w:style w:type="character" w:customStyle="1" w:styleId="AlertTok">
     <w:name w:val="AlertTok"/>
     <w:basedOn w:val="VerbatimChar"/>
     <w:rPr>
-      <w:color w:val="ff0000"/>
+      <w:rFonts w:ascii="Consolas" w:hAnsi="Consolas"/>
       <w:b/>
+      <w:color w:val="FF0000"/>
+      <w:sz w:val="22"/>
     </w:rPr>
   </w:style>
   <w:style w:type="character" w:customStyle="1" w:styleId="ErrorTok">
     <w:name w:val="ErrorTok"/>
     <w:basedOn w:val="VerbatimChar"/>
     <w:rPr>
-      <w:color w:val="ff0000"/>
+      <w:rFonts w:ascii="Consolas" w:hAnsi="Consolas"/>
       <w:b/>
+      <w:color w:val="FF0000"/>
+      <w:sz w:val="22"/>
     </w:rPr>
   </w:style>
   <w:style w:type="character" w:customStyle="1" w:styleId="NormalTok">
     <w:name w:val="NormalTok"/>
     <w:basedOn w:val="VerbatimChar"/>
-    <w:rPr/>
+    <w:rPr>
+      <w:rFonts w:ascii="Consolas" w:hAnsi="Consolas"/>
+      <w:sz w:val="22"/>
+    </w:rPr>
+  </w:style>
+  <w:style w:type="character" w:customStyle="1" w:styleId="comment">
+    <w:name w:val="comment"/>
+    <w:basedOn w:val="Absatz-Standardschriftart"/>
+    <w:uiPriority w:val="1"/>
+    <w:qFormat/>
+    <w:rsid w:val="00B33B6A"/>
+    <w:rPr>
+      <w:i/>
+      <w:color w:val="FF5050"/>
+      <w:lang w:val="de-DE"/>
+    </w:rPr>
+  </w:style>
+  <w:style w:type="paragraph" w:styleId="Sprechblasentext">
+    <w:name w:val="Balloon Text"/>
+    <w:basedOn w:val="Standard"/>
+    <w:link w:val="SprechblasentextZchn"/>
+    <w:rsid w:val="005358A7"/>
+    <w:pPr>
+      <w:spacing w:after="0"/>
+    </w:pPr>
+    <w:rPr>
+      <w:rFonts w:ascii="Tahoma" w:hAnsi="Tahoma" w:cs="Tahoma"/>
+      <w:sz w:val="16"/>
+      <w:szCs w:val="16"/>
+    </w:rPr>
+  </w:style>
+  <w:style w:type="character" w:customStyle="1" w:styleId="SprechblasentextZchn">
+    <w:name w:val="Sprechblasentext Zchn"/>
+    <w:basedOn w:val="Absatz-Standardschriftart"/>
+    <w:link w:val="Sprechblasentext"/>
+    <w:rsid w:val="005358A7"/>
+    <w:rPr>
+      <w:rFonts w:ascii="Tahoma" w:hAnsi="Tahoma" w:cs="Tahoma"/>
+      <w:sz w:val="16"/>
+      <w:szCs w:val="16"/>
+    </w:rPr>
+  </w:style>
+  <w:style w:type="character" w:customStyle="1" w:styleId="TODO">
+    <w:name w:val="TODO"/>
+    <w:basedOn w:val="Absatz-Standardschriftart"/>
+    <w:uiPriority w:val="1"/>
+    <w:qFormat/>
+    <w:rsid w:val="006C57C0"/>
+    <w:rPr>
+      <w:rFonts w:ascii="Courier" w:hAnsi="Courier"/>
+      <w:b/>
+      <w:color w:val="FFFFFF" w:themeColor="background1"/>
+      <w:spacing w:val="20"/>
+      <w:bdr w:val="none" w:sz="0" w:space="0" w:color="auto"/>
+      <w:shd w:val="clear" w:color="auto" w:fill="0070C0"/>
+      <w:lang w:val="de-DE"/>
+    </w:rPr>
+  </w:style>
+  <w:style w:type="character" w:customStyle="1" w:styleId="comment-name">
+    <w:name w:val="comment-name"/>
+    <w:basedOn w:val="comment"/>
+    <w:uiPriority w:val="1"/>
+    <w:qFormat/>
+    <w:rsid w:val="00B33B6A"/>
+    <w:rPr>
+      <w:b w:val="0"/>
+      <w:i w:val="0"/>
+      <w:color w:val="FFFFFF" w:themeColor="background1"/>
+      <w:bdr w:val="none" w:sz="0" w:space="0" w:color="auto"/>
+      <w:shd w:val="clear" w:color="auto" w:fill="FF7C80"/>
+      <w:lang w:val="de-DE"/>
+    </w:rPr>
   </w:style>
 </w:styles>
 </file>

</xml_diff>

<commit_message>
Compatible with Pandoc 2, fixed keywords
Now compatible with Pandoc 2.x, as -S was removed. If you have pandoc 2.x, remember to also update pandoc-crossref !
In some files "keypoints" was used instead of "keywords".
</commit_message>
<xml_diff>
--- a/release/science.md.docx
+++ b/release/science.md.docx
@@ -36,6 +36,7 @@
     </w:p>
     <w:p>
       <w:pPr>
+        <w:pStyle w:val="Compact"/>
         <w:pStyle w:val="Abstract"/>
       </w:pPr>
       <w:r>
@@ -172,11 +173,11 @@
       <w:pPr>
         <w:pStyle w:val="berschrift1"/>
       </w:pPr>
-      <w:bookmarkStart w:id="21" w:name="sec:intro"/>
-      <w:bookmarkEnd w:id="21"/>
+      <w:bookmarkStart w:id="20" w:name="sec:intro"/>
       <w:r>
         <w:t xml:space="preserve">Introduction</w:t>
       </w:r>
+      <w:bookmarkEnd w:id="20"/>
     </w:p>
     <w:p>
       <w:pPr>
@@ -305,11 +306,11 @@
       <w:pPr>
         <w:pStyle w:val="berschrift1"/>
       </w:pPr>
-      <w:bookmarkStart w:id="22" w:name="material-and-methods"/>
-      <w:bookmarkEnd w:id="22"/>
+      <w:bookmarkStart w:id="21" w:name="material-and-methods"/>
       <w:r>
         <w:t xml:space="preserve">Material and Methods</w:t>
       </w:r>
+      <w:bookmarkEnd w:id="21"/>
     </w:p>
     <w:p>
       <w:pPr>
@@ -364,11 +365,11 @@
       <w:pPr>
         <w:pStyle w:val="berschrift1"/>
       </w:pPr>
-      <w:bookmarkStart w:id="23" w:name="results-and-discussion"/>
-      <w:bookmarkEnd w:id="23"/>
+      <w:bookmarkStart w:id="22" w:name="results-and-discussion"/>
       <w:r>
         <w:t xml:space="preserve">Results and Discussion</w:t>
       </w:r>
+      <w:bookmarkEnd w:id="22"/>
     </w:p>
     <w:p>
       <w:pPr>
@@ -450,14 +451,14 @@
     </w:p>
     <w:p>
       <w:pPr>
-        <w:pStyle w:val="FigureWithCaption"/>
+        <w:pStyle w:val="CaptionedFigure"/>
       </w:pPr>
       <w:r>
         <w:drawing>
           <wp:inline>
             <wp:extent cx="5969000" cy="4685665"/>
             <wp:effectExtent b="0" l="0" r="0" t="0"/>
-            <wp:docPr descr="Figure 1: Some theories. Credit: Wikipedia." id="1" name="Picture"/>
+            <wp:docPr descr="Figure 1: Some theories. Credit: Wikipedia." title="" id="1" name="Picture"/>
             <a:graphic>
               <a:graphicData uri="http://schemas.openxmlformats.org/drawingml/2006/picture">
                 <pic:pic>
@@ -468,7 +469,7 @@
                     </pic:cNvPicPr>
                   </pic:nvPicPr>
                   <pic:blipFill>
-                    <a:blip r:embed="rId24"/>
+                    <a:blip r:embed="rId23"/>
                     <a:stretch>
                       <a:fillRect/>
                     </a:stretch>
@@ -515,11 +516,11 @@
       <w:pPr>
         <w:pStyle w:val="berschrift1"/>
       </w:pPr>
-      <w:bookmarkStart w:id="25" w:name="conclusion-and-outlook"/>
-      <w:bookmarkEnd w:id="25"/>
+      <w:bookmarkStart w:id="24" w:name="conclusion-and-outlook"/>
       <w:r>
         <w:t xml:space="preserve">Conclusion and Outlook</w:t>
       </w:r>
+      <w:bookmarkEnd w:id="24"/>
     </w:p>
     <w:p>
       <w:pPr>
@@ -550,16 +551,17 @@
       <w:pPr>
         <w:pStyle w:val="berschrift1"/>
       </w:pPr>
-      <w:bookmarkStart w:id="26" w:name="some-maths"/>
-      <w:bookmarkEnd w:id="26"/>
+      <w:bookmarkStart w:id="25" w:name="some-maths"/>
       <w:r>
         <w:t xml:space="preserve">Some maths</w:t>
       </w:r>
+      <w:bookmarkEnd w:id="25"/>
     </w:p>
     <w:p>
       <w:pPr>
         <w:pStyle w:val="FirstParagraph"/>
       </w:pPr>
+      <w:bookmarkStart w:id="26" w:name="eq:emc2"/>
       <m:oMathPara>
         <m:oMathParaPr>
           <m:jc m:val="center"/>
@@ -609,6 +611,7 @@
           </m:r>
         </m:oMath>
       </m:oMathPara>
+      <w:bookmarkEnd w:id="26"/>
     </w:p>
     <w:p>
       <w:pPr>
@@ -623,11 +626,13 @@
         <w:pStyle w:val="berschrift1"/>
       </w:pPr>
       <w:bookmarkStart w:id="27" w:name="references"/>
+      <w:r>
+        <w:t xml:space="preserve">References</w:t>
+      </w:r>
       <w:bookmarkEnd w:id="27"/>
-      <w:r>
-        <w:t xml:space="preserve">References</w:t>
-      </w:r>
     </w:p>
+    <w:bookmarkStart w:id="32" w:name="refs"/>
+    <w:bookmarkStart w:id="29" w:name="ref-Einstein1905"/>
     <w:p>
       <w:pPr>
         <w:pStyle w:val="Literaturverzeichnis"/>
@@ -648,20 +653,25 @@
         <w:t xml:space="preserve"> </w:t>
       </w:r>
       <w:r>
-        <w:t xml:space="preserve">322 (10): 891–921. doi:</w:t>
+        <w:t xml:space="preserve">322 (10):891–921.</w:t>
+      </w:r>
+      <w:r>
+        <w:t xml:space="preserve"> </w:t>
       </w:r>
       <w:hyperlink r:id="rId28">
         <w:r>
           <w:rPr>
             <w:rStyle w:val="Hyperlink"/>
           </w:rPr>
-          <w:t xml:space="preserve">10.1002/andp.19053221004</w:t>
+          <w:t xml:space="preserve">https://doi.org/10.1002/andp.19053221004</w:t>
         </w:r>
       </w:hyperlink>
       <w:r>
         <w:t xml:space="preserve">.</w:t>
       </w:r>
     </w:p>
+    <w:bookmarkEnd w:id="29"/>
+    <w:bookmarkStart w:id="31" w:name="ref-Newton1730"/>
     <w:p>
       <w:pPr>
         <w:pStyle w:val="Literaturverzeichnis"/>
@@ -684,7 +694,7 @@
       <w:r>
         <w:t xml:space="preserve"> </w:t>
       </w:r>
-      <w:hyperlink r:id="rId29">
+      <w:hyperlink r:id="rId30">
         <w:r>
           <w:rPr>
             <w:rStyle w:val="Hyperlink"/>
@@ -696,6 +706,8 @@
         <w:t xml:space="preserve">.</w:t>
       </w:r>
     </w:p>
+    <w:bookmarkEnd w:id="31"/>
+    <w:bookmarkEnd w:id="32"/>
     <w:sectPr>
       <w:pgSz w:w="12240" w:h="15840"/>
       <w:pgMar w:top="1417" w:right="1417" w:bottom="1134" w:left="1417" w:header="720" w:footer="720" w:gutter="0"/>
@@ -703,6 +715,10 @@
     </w:sectPr>
   </w:body>
 </w:document>
+</file>
+
+<file path=word/comments.xml><?xml version="1.0" encoding="utf-8"?>
+<w:comments xmlns:w="http://schemas.openxmlformats.org/wordprocessingml/2006/main" xmlns:m="http://schemas.openxmlformats.org/officeDocument/2006/math" xmlns:r="http://schemas.openxmlformats.org/officeDocument/2006/relationships" xmlns:o="urn:schemas-microsoft-com:office:office" xmlns:v="urn:schemas-microsoft-com:vml" xmlns:w10="urn:schemas-microsoft-com:office:word" xmlns:a="http://schemas.openxmlformats.org/drawingml/2006/main" xmlns:pic="http://schemas.openxmlformats.org/drawingml/2006/picture" xmlns:wp="http://schemas.openxmlformats.org/drawingml/2006/wordprocessingDrawing"/>
 </file>
 
 <file path=word/footnotes.xml><?xml version="1.0" encoding="utf-8"?>
@@ -1003,7 +1019,7 @@
     </w:lvl>
   </w:abstractNum>
   <w:abstractNum w:abstractNumId="990">
-    <w:nsid w:val="4766dbaa"/>
+    <w:nsid w:val="2c1ae401"/>
     <w:multiLevelType w:val="multilevel"/>
     <w:lvl w:ilvl="0">
       <w:numFmt w:val="bullet"/>
@@ -1080,6 +1096,28 @@
           <w:tab w:val="num" w:pos="4320"/>
         </w:tabs>
         <w:ind w:left="4800" w:hanging="480"/>
+      </w:pPr>
+    </w:lvl>
+    <w:lvl w:ilvl="7">
+      <w:numFmt w:val="bullet"/>
+      <w:lvlText w:val=" "/>
+      <w:lvlJc w:val="left"/>
+      <w:pPr>
+        <w:tabs>
+          <w:tab w:val="num" w:pos="5040"/>
+        </w:tabs>
+        <w:ind w:left="5520" w:hanging="480"/>
+      </w:pPr>
+    </w:lvl>
+    <w:lvl w:ilvl="8">
+      <w:numFmt w:val="bullet"/>
+      <w:lvlText w:val=" "/>
+      <w:lvlJc w:val="left"/>
+      <w:pPr>
+        <w:tabs>
+          <w:tab w:val="num" w:pos="5760"/>
+        </w:tabs>
+        <w:ind w:left="6240" w:hanging="480"/>
       </w:pPr>
     </w:lvl>
   </w:abstractNum>

</xml_diff>